<commit_message>
added #4, formatting changes
Finished problem 4 and updated formatting a little bit.
</commit_message>
<xml_diff>
--- a/Biostatistical Methods 1/HW_1.docx
+++ b/Biostatistical Methods 1/HW_1.docx
@@ -76,14 +76,6 @@
       </w:pPr>
       <w:r>
         <w:t xml:space="preserve">Reproducibly simulate a sample of 10,000 from each of the following distributions. Determine the theoretical mean and standard deviation for each distribution and verify that the generated numbers have approximately the correct mean and standard deviation. Create a histogram and boxplot depicting each of the mock samples.</w:t>
-      </w:r>
-    </w:p>
-    <w:p>
-      <w:pPr>
-        <w:pStyle w:val="BodyText"/>
-      </w:pPr>
-      <w:r>
-        <w:t xml:space="preserve">To ensure reproducibility with random number generation, you have to make sure to set the seed when you code.</w:t>
       </w:r>
     </w:p>
     <w:p>
@@ -4951,22 +4943,18 @@
       <w:pPr>
         <w:pStyle w:val="Heading2"/>
       </w:pPr>
-      <w:bookmarkStart w:id="44" w:name="exercise-6"/>
+      <w:bookmarkStart w:id="44" w:name="exercise-4"/>
       <w:bookmarkEnd w:id="44"/>
       <w:r>
-        <w:t xml:space="preserve">Exercise 6</w:t>
-      </w:r>
-    </w:p>
-    <w:p>
-      <w:pPr>
-        <w:pStyle w:val="Compact"/>
-        <w:numPr>
-          <w:numId w:val="1008"/>
-          <w:ilvl w:val="0"/>
-        </w:numPr>
-      </w:pPr>
-      <w:r>
-        <w:t xml:space="preserve">Read NAWS2014.csv from the Canvas site into R with the name NAWS.</w:t>
+        <w:t xml:space="preserve">Exercise 4</w:t>
+      </w:r>
+    </w:p>
+    <w:p>
+      <w:pPr>
+        <w:pStyle w:val="FirstParagraph"/>
+      </w:pPr>
+      <w:r>
+        <w:t xml:space="preserve">For this problem I just copied the code from exercise 3, but with the rcauchy() function instead of rbinom(). Based on the means and standard deviations produced this way, it appears that sample size does not affect the distribution, and that it stays random as n increases.</w:t>
       </w:r>
     </w:p>
     <w:p>
@@ -4975,9 +4963,45 @@
       </w:pPr>
       <w:r>
         <w:rPr>
-          <w:rStyle w:val="NormalTok"/>
-        </w:rPr>
-        <w:t xml:space="preserve">NAWS &lt;-</w:t>
+          <w:rStyle w:val="CommentTok"/>
+        </w:rPr>
+        <w:t xml:space="preserve"># Set up the simulation, like in exercise 3.</w:t>
+      </w:r>
+      <w:r>
+        <w:br w:type="textWrapping"/>
+      </w:r>
+      <w:r>
+        <w:rPr>
+          <w:rStyle w:val="KeywordTok"/>
+        </w:rPr>
+        <w:t xml:space="preserve">set.seed</w:t>
+      </w:r>
+      <w:r>
+        <w:rPr>
+          <w:rStyle w:val="NormalTok"/>
+        </w:rPr>
+        <w:t xml:space="preserve">(</w:t>
+      </w:r>
+      <w:r>
+        <w:rPr>
+          <w:rStyle w:val="DecValTok"/>
+        </w:rPr>
+        <w:t xml:space="preserve">1017</w:t>
+      </w:r>
+      <w:r>
+        <w:rPr>
+          <w:rStyle w:val="NormalTok"/>
+        </w:rPr>
+        <w:t xml:space="preserve">)</w:t>
+      </w:r>
+      <w:r>
+        <w:br w:type="textWrapping"/>
+      </w:r>
+      <w:r>
+        <w:rPr>
+          <w:rStyle w:val="NormalTok"/>
+        </w:rPr>
+        <w:t xml:space="preserve">number_of_sims &lt;-</w:t>
       </w:r>
       <w:r>
         <w:rPr>
@@ -4987,9 +5011,51 @@
       </w:r>
       <w:r>
         <w:rPr>
-          <w:rStyle w:val="KeywordTok"/>
-        </w:rPr>
-        <w:t xml:space="preserve">read.csv</w:t>
+          <w:rStyle w:val="DecValTok"/>
+        </w:rPr>
+        <w:t xml:space="preserve">500</w:t>
+      </w:r>
+      <w:r>
+        <w:br w:type="textWrapping"/>
+      </w:r>
+      <w:r>
+        <w:rPr>
+          <w:rStyle w:val="CommentTok"/>
+        </w:rPr>
+        <w:t xml:space="preserve"># Create vectors for different sample sizes.</w:t>
+      </w:r>
+      <w:r>
+        <w:br w:type="textWrapping"/>
+      </w:r>
+      <w:r>
+        <w:rPr>
+          <w:rStyle w:val="NormalTok"/>
+        </w:rPr>
+        <w:t xml:space="preserve">vector_of_sample_means_</w:t>
+      </w:r>
+      <w:r>
+        <w:rPr>
+          <w:rStyle w:val="DecValTok"/>
+        </w:rPr>
+        <w:t xml:space="preserve">10</w:t>
+      </w:r>
+      <w:r>
+        <w:rPr>
+          <w:rStyle w:val="NormalTok"/>
+        </w:rPr>
+        <w:t xml:space="preserve"> &lt;-</w:t>
+      </w:r>
+      <w:r>
+        <w:rPr>
+          <w:rStyle w:val="StringTok"/>
+        </w:rPr>
+        <w:t xml:space="preserve"> </w:t>
+      </w:r>
+      <w:r>
+        <w:rPr>
+          <w:rStyle w:val="KeywordTok"/>
+        </w:rPr>
+        <w:t xml:space="preserve">rep</w:t>
       </w:r>
       <w:r>
         <w:rPr>
@@ -4999,206 +5065,962 @@
       </w:r>
       <w:r>
         <w:rPr>
+          <w:rStyle w:val="OperatorTok"/>
+        </w:rPr>
+        <w:t xml:space="preserve">-</w:t>
+      </w:r>
+      <w:r>
+        <w:rPr>
+          <w:rStyle w:val="DecValTok"/>
+        </w:rPr>
+        <w:t xml:space="preserve">9</w:t>
+      </w:r>
+      <w:r>
+        <w:rPr>
+          <w:rStyle w:val="NormalTok"/>
+        </w:rPr>
+        <w:t xml:space="preserve">, number_of_sims)</w:t>
+      </w:r>
+      <w:r>
+        <w:br w:type="textWrapping"/>
+      </w:r>
+      <w:r>
+        <w:rPr>
+          <w:rStyle w:val="NormalTok"/>
+        </w:rPr>
+        <w:t xml:space="preserve">vector_of_sample_means_</w:t>
+      </w:r>
+      <w:r>
+        <w:rPr>
+          <w:rStyle w:val="DecValTok"/>
+        </w:rPr>
+        <w:t xml:space="preserve">50</w:t>
+      </w:r>
+      <w:r>
+        <w:rPr>
+          <w:rStyle w:val="NormalTok"/>
+        </w:rPr>
+        <w:t xml:space="preserve"> &lt;-</w:t>
+      </w:r>
+      <w:r>
+        <w:rPr>
           <w:rStyle w:val="StringTok"/>
         </w:rPr>
-        <w:t xml:space="preserve">"C:</w:t>
-      </w:r>
-      <w:r>
-        <w:rPr>
-          <w:rStyle w:val="CharTok"/>
-        </w:rPr>
-        <w:t xml:space="preserve">\\</w:t>
+        <w:t xml:space="preserve"> </w:t>
+      </w:r>
+      <w:r>
+        <w:rPr>
+          <w:rStyle w:val="KeywordTok"/>
+        </w:rPr>
+        <w:t xml:space="preserve">rep</w:t>
+      </w:r>
+      <w:r>
+        <w:rPr>
+          <w:rStyle w:val="NormalTok"/>
+        </w:rPr>
+        <w:t xml:space="preserve">(</w:t>
+      </w:r>
+      <w:r>
+        <w:rPr>
+          <w:rStyle w:val="OperatorTok"/>
+        </w:rPr>
+        <w:t xml:space="preserve">-</w:t>
+      </w:r>
+      <w:r>
+        <w:rPr>
+          <w:rStyle w:val="DecValTok"/>
+        </w:rPr>
+        <w:t xml:space="preserve">9</w:t>
+      </w:r>
+      <w:r>
+        <w:rPr>
+          <w:rStyle w:val="NormalTok"/>
+        </w:rPr>
+        <w:t xml:space="preserve">, number_of_sims)</w:t>
+      </w:r>
+      <w:r>
+        <w:br w:type="textWrapping"/>
+      </w:r>
+      <w:r>
+        <w:rPr>
+          <w:rStyle w:val="NormalTok"/>
+        </w:rPr>
+        <w:t xml:space="preserve">vector_of_sample_means_</w:t>
+      </w:r>
+      <w:r>
+        <w:rPr>
+          <w:rStyle w:val="DecValTok"/>
+        </w:rPr>
+        <w:t xml:space="preserve">100</w:t>
+      </w:r>
+      <w:r>
+        <w:rPr>
+          <w:rStyle w:val="NormalTok"/>
+        </w:rPr>
+        <w:t xml:space="preserve"> &lt;-</w:t>
       </w:r>
       <w:r>
         <w:rPr>
           <w:rStyle w:val="StringTok"/>
         </w:rPr>
-        <w:t xml:space="preserve">Users</w:t>
-      </w:r>
-      <w:r>
-        <w:rPr>
-          <w:rStyle w:val="CharTok"/>
-        </w:rPr>
-        <w:t xml:space="preserve">\\</w:t>
+        <w:t xml:space="preserve"> </w:t>
+      </w:r>
+      <w:r>
+        <w:rPr>
+          <w:rStyle w:val="KeywordTok"/>
+        </w:rPr>
+        <w:t xml:space="preserve">rep</w:t>
+      </w:r>
+      <w:r>
+        <w:rPr>
+          <w:rStyle w:val="NormalTok"/>
+        </w:rPr>
+        <w:t xml:space="preserve">(</w:t>
+      </w:r>
+      <w:r>
+        <w:rPr>
+          <w:rStyle w:val="OperatorTok"/>
+        </w:rPr>
+        <w:t xml:space="preserve">-</w:t>
+      </w:r>
+      <w:r>
+        <w:rPr>
+          <w:rStyle w:val="DecValTok"/>
+        </w:rPr>
+        <w:t xml:space="preserve">9</w:t>
+      </w:r>
+      <w:r>
+        <w:rPr>
+          <w:rStyle w:val="NormalTok"/>
+        </w:rPr>
+        <w:t xml:space="preserve">, number_of_sims)</w:t>
+      </w:r>
+      <w:r>
+        <w:br w:type="textWrapping"/>
+      </w:r>
+      <w:r>
+        <w:rPr>
+          <w:rStyle w:val="NormalTok"/>
+        </w:rPr>
+        <w:t xml:space="preserve">vector_of_sample_means_</w:t>
+      </w:r>
+      <w:r>
+        <w:rPr>
+          <w:rStyle w:val="DecValTok"/>
+        </w:rPr>
+        <w:t xml:space="preserve">1000</w:t>
+      </w:r>
+      <w:r>
+        <w:rPr>
+          <w:rStyle w:val="NormalTok"/>
+        </w:rPr>
+        <w:t xml:space="preserve"> &lt;-</w:t>
       </w:r>
       <w:r>
         <w:rPr>
           <w:rStyle w:val="StringTok"/>
         </w:rPr>
-        <w:t xml:space="preserve">timbv</w:t>
-      </w:r>
-      <w:r>
-        <w:rPr>
-          <w:rStyle w:val="CharTok"/>
-        </w:rPr>
-        <w:t xml:space="preserve">\\</w:t>
+        <w:t xml:space="preserve"> </w:t>
+      </w:r>
+      <w:r>
+        <w:rPr>
+          <w:rStyle w:val="KeywordTok"/>
+        </w:rPr>
+        <w:t xml:space="preserve">rep</w:t>
+      </w:r>
+      <w:r>
+        <w:rPr>
+          <w:rStyle w:val="NormalTok"/>
+        </w:rPr>
+        <w:t xml:space="preserve">(</w:t>
+      </w:r>
+      <w:r>
+        <w:rPr>
+          <w:rStyle w:val="OperatorTok"/>
+        </w:rPr>
+        <w:t xml:space="preserve">-</w:t>
+      </w:r>
+      <w:r>
+        <w:rPr>
+          <w:rStyle w:val="DecValTok"/>
+        </w:rPr>
+        <w:t xml:space="preserve">9</w:t>
+      </w:r>
+      <w:r>
+        <w:rPr>
+          <w:rStyle w:val="NormalTok"/>
+        </w:rPr>
+        <w:t xml:space="preserve">, number_of_sims)</w:t>
+      </w:r>
+      <w:r>
+        <w:br w:type="textWrapping"/>
+      </w:r>
+      <w:r>
+        <w:rPr>
+          <w:rStyle w:val="CommentTok"/>
+        </w:rPr>
+        <w:t xml:space="preserve"># For loops to generate values and store in the vectors.</w:t>
+      </w:r>
+      <w:r>
+        <w:br w:type="textWrapping"/>
+      </w:r>
+      <w:r>
+        <w:rPr>
+          <w:rStyle w:val="ControlFlowTok"/>
+        </w:rPr>
+        <w:t xml:space="preserve">for</w:t>
+      </w:r>
+      <w:r>
+        <w:rPr>
+          <w:rStyle w:val="NormalTok"/>
+        </w:rPr>
+        <w:t xml:space="preserve"> (i </w:t>
+      </w:r>
+      <w:r>
+        <w:rPr>
+          <w:rStyle w:val="ControlFlowTok"/>
+        </w:rPr>
+        <w:t xml:space="preserve">in</w:t>
+      </w:r>
+      <w:r>
+        <w:rPr>
+          <w:rStyle w:val="NormalTok"/>
+        </w:rPr>
+        <w:t xml:space="preserve"> </w:t>
+      </w:r>
+      <w:r>
+        <w:rPr>
+          <w:rStyle w:val="DecValTok"/>
+        </w:rPr>
+        <w:t xml:space="preserve">1</w:t>
+      </w:r>
+      <w:r>
+        <w:rPr>
+          <w:rStyle w:val="OperatorTok"/>
+        </w:rPr>
+        <w:t xml:space="preserve">:</w:t>
+      </w:r>
+      <w:r>
+        <w:rPr>
+          <w:rStyle w:val="NormalTok"/>
+        </w:rPr>
+        <w:t xml:space="preserve">number_of_sims) {</w:t>
+      </w:r>
+      <w:r>
+        <w:br w:type="textWrapping"/>
+      </w:r>
+      <w:r>
+        <w:rPr>
+          <w:rStyle w:val="NormalTok"/>
+        </w:rPr>
+        <w:t xml:space="preserve">  vector_of_sample_means_</w:t>
+      </w:r>
+      <w:r>
+        <w:rPr>
+          <w:rStyle w:val="DecValTok"/>
+        </w:rPr>
+        <w:t xml:space="preserve">10</w:t>
+      </w:r>
+      <w:r>
+        <w:rPr>
+          <w:rStyle w:val="NormalTok"/>
+        </w:rPr>
+        <w:t xml:space="preserve">[i] &lt;-</w:t>
       </w:r>
       <w:r>
         <w:rPr>
           <w:rStyle w:val="StringTok"/>
         </w:rPr>
-        <w:t xml:space="preserve">Documents</w:t>
-      </w:r>
-      <w:r>
-        <w:rPr>
-          <w:rStyle w:val="CharTok"/>
-        </w:rPr>
-        <w:t xml:space="preserve">\\</w:t>
+        <w:t xml:space="preserve"> </w:t>
+      </w:r>
+      <w:r>
+        <w:rPr>
+          <w:rStyle w:val="KeywordTok"/>
+        </w:rPr>
+        <w:t xml:space="preserve">mean</w:t>
+      </w:r>
+      <w:r>
+        <w:rPr>
+          <w:rStyle w:val="NormalTok"/>
+        </w:rPr>
+        <w:t xml:space="preserve">(</w:t>
+      </w:r>
+      <w:r>
+        <w:rPr>
+          <w:rStyle w:val="KeywordTok"/>
+        </w:rPr>
+        <w:t xml:space="preserve">rcauchy</w:t>
+      </w:r>
+      <w:r>
+        <w:rPr>
+          <w:rStyle w:val="NormalTok"/>
+        </w:rPr>
+        <w:t xml:space="preserve">(</w:t>
+      </w:r>
+      <w:r>
+        <w:rPr>
+          <w:rStyle w:val="DataTypeTok"/>
+        </w:rPr>
+        <w:t xml:space="preserve">n =</w:t>
+      </w:r>
+      <w:r>
+        <w:rPr>
+          <w:rStyle w:val="NormalTok"/>
+        </w:rPr>
+        <w:t xml:space="preserve"> </w:t>
+      </w:r>
+      <w:r>
+        <w:rPr>
+          <w:rStyle w:val="DecValTok"/>
+        </w:rPr>
+        <w:t xml:space="preserve">10</w:t>
+      </w:r>
+      <w:r>
+        <w:rPr>
+          <w:rStyle w:val="NormalTok"/>
+        </w:rPr>
+        <w:t xml:space="preserve">))</w:t>
+      </w:r>
+      <w:r>
+        <w:br w:type="textWrapping"/>
+      </w:r>
+      <w:r>
+        <w:rPr>
+          <w:rStyle w:val="NormalTok"/>
+        </w:rPr>
+        <w:t xml:space="preserve">  vector_of_sample_means_</w:t>
+      </w:r>
+      <w:r>
+        <w:rPr>
+          <w:rStyle w:val="DecValTok"/>
+        </w:rPr>
+        <w:t xml:space="preserve">50</w:t>
+      </w:r>
+      <w:r>
+        <w:rPr>
+          <w:rStyle w:val="NormalTok"/>
+        </w:rPr>
+        <w:t xml:space="preserve">[i] &lt;-</w:t>
       </w:r>
       <w:r>
         <w:rPr>
           <w:rStyle w:val="StringTok"/>
         </w:rPr>
-        <w:t xml:space="preserve">School</w:t>
-      </w:r>
-      <w:r>
-        <w:rPr>
-          <w:rStyle w:val="CharTok"/>
-        </w:rPr>
-        <w:t xml:space="preserve">\\</w:t>
+        <w:t xml:space="preserve"> </w:t>
+      </w:r>
+      <w:r>
+        <w:rPr>
+          <w:rStyle w:val="KeywordTok"/>
+        </w:rPr>
+        <w:t xml:space="preserve">mean</w:t>
+      </w:r>
+      <w:r>
+        <w:rPr>
+          <w:rStyle w:val="NormalTok"/>
+        </w:rPr>
+        <w:t xml:space="preserve">(</w:t>
+      </w:r>
+      <w:r>
+        <w:rPr>
+          <w:rStyle w:val="KeywordTok"/>
+        </w:rPr>
+        <w:t xml:space="preserve">rcauchy</w:t>
+      </w:r>
+      <w:r>
+        <w:rPr>
+          <w:rStyle w:val="NormalTok"/>
+        </w:rPr>
+        <w:t xml:space="preserve">(</w:t>
+      </w:r>
+      <w:r>
+        <w:rPr>
+          <w:rStyle w:val="DataTypeTok"/>
+        </w:rPr>
+        <w:t xml:space="preserve">n =</w:t>
+      </w:r>
+      <w:r>
+        <w:rPr>
+          <w:rStyle w:val="NormalTok"/>
+        </w:rPr>
+        <w:t xml:space="preserve"> </w:t>
+      </w:r>
+      <w:r>
+        <w:rPr>
+          <w:rStyle w:val="DecValTok"/>
+        </w:rPr>
+        <w:t xml:space="preserve">50</w:t>
+      </w:r>
+      <w:r>
+        <w:rPr>
+          <w:rStyle w:val="NormalTok"/>
+        </w:rPr>
+        <w:t xml:space="preserve">))</w:t>
+      </w:r>
+      <w:r>
+        <w:br w:type="textWrapping"/>
+      </w:r>
+      <w:r>
+        <w:rPr>
+          <w:rStyle w:val="NormalTok"/>
+        </w:rPr>
+        <w:t xml:space="preserve">  vector_of_sample_means_</w:t>
+      </w:r>
+      <w:r>
+        <w:rPr>
+          <w:rStyle w:val="DecValTok"/>
+        </w:rPr>
+        <w:t xml:space="preserve">100</w:t>
+      </w:r>
+      <w:r>
+        <w:rPr>
+          <w:rStyle w:val="NormalTok"/>
+        </w:rPr>
+        <w:t xml:space="preserve">[i] &lt;-</w:t>
       </w:r>
       <w:r>
         <w:rPr>
           <w:rStyle w:val="StringTok"/>
         </w:rPr>
-        <w:t xml:space="preserve">UC Denver</w:t>
-      </w:r>
-      <w:r>
-        <w:rPr>
-          <w:rStyle w:val="CharTok"/>
-        </w:rPr>
-        <w:t xml:space="preserve">\\</w:t>
+        <w:t xml:space="preserve"> </w:t>
+      </w:r>
+      <w:r>
+        <w:rPr>
+          <w:rStyle w:val="KeywordTok"/>
+        </w:rPr>
+        <w:t xml:space="preserve">mean</w:t>
+      </w:r>
+      <w:r>
+        <w:rPr>
+          <w:rStyle w:val="NormalTok"/>
+        </w:rPr>
+        <w:t xml:space="preserve">(</w:t>
+      </w:r>
+      <w:r>
+        <w:rPr>
+          <w:rStyle w:val="KeywordTok"/>
+        </w:rPr>
+        <w:t xml:space="preserve">rcauchy</w:t>
+      </w:r>
+      <w:r>
+        <w:rPr>
+          <w:rStyle w:val="NormalTok"/>
+        </w:rPr>
+        <w:t xml:space="preserve">(</w:t>
+      </w:r>
+      <w:r>
+        <w:rPr>
+          <w:rStyle w:val="DataTypeTok"/>
+        </w:rPr>
+        <w:t xml:space="preserve">n =</w:t>
+      </w:r>
+      <w:r>
+        <w:rPr>
+          <w:rStyle w:val="NormalTok"/>
+        </w:rPr>
+        <w:t xml:space="preserve"> </w:t>
+      </w:r>
+      <w:r>
+        <w:rPr>
+          <w:rStyle w:val="DecValTok"/>
+        </w:rPr>
+        <w:t xml:space="preserve">100</w:t>
+      </w:r>
+      <w:r>
+        <w:rPr>
+          <w:rStyle w:val="NormalTok"/>
+        </w:rPr>
+        <w:t xml:space="preserve">))</w:t>
+      </w:r>
+      <w:r>
+        <w:br w:type="textWrapping"/>
+      </w:r>
+      <w:r>
+        <w:rPr>
+          <w:rStyle w:val="NormalTok"/>
+        </w:rPr>
+        <w:t xml:space="preserve">  vector_of_sample_means_</w:t>
+      </w:r>
+      <w:r>
+        <w:rPr>
+          <w:rStyle w:val="DecValTok"/>
+        </w:rPr>
+        <w:t xml:space="preserve">1000</w:t>
+      </w:r>
+      <w:r>
+        <w:rPr>
+          <w:rStyle w:val="NormalTok"/>
+        </w:rPr>
+        <w:t xml:space="preserve">[i] &lt;-</w:t>
       </w:r>
       <w:r>
         <w:rPr>
           <w:rStyle w:val="StringTok"/>
         </w:rPr>
-        <w:t xml:space="preserve">Biostatistics</w:t>
-      </w:r>
-      <w:r>
-        <w:rPr>
-          <w:rStyle w:val="CharTok"/>
-        </w:rPr>
-        <w:t xml:space="preserve">\\</w:t>
+        <w:t xml:space="preserve"> </w:t>
+      </w:r>
+      <w:r>
+        <w:rPr>
+          <w:rStyle w:val="KeywordTok"/>
+        </w:rPr>
+        <w:t xml:space="preserve">mean</w:t>
+      </w:r>
+      <w:r>
+        <w:rPr>
+          <w:rStyle w:val="NormalTok"/>
+        </w:rPr>
+        <w:t xml:space="preserve">(</w:t>
+      </w:r>
+      <w:r>
+        <w:rPr>
+          <w:rStyle w:val="KeywordTok"/>
+        </w:rPr>
+        <w:t xml:space="preserve">rcauchy</w:t>
+      </w:r>
+      <w:r>
+        <w:rPr>
+          <w:rStyle w:val="NormalTok"/>
+        </w:rPr>
+        <w:t xml:space="preserve">(</w:t>
+      </w:r>
+      <w:r>
+        <w:rPr>
+          <w:rStyle w:val="DataTypeTok"/>
+        </w:rPr>
+        <w:t xml:space="preserve">n =</w:t>
+      </w:r>
+      <w:r>
+        <w:rPr>
+          <w:rStyle w:val="NormalTok"/>
+        </w:rPr>
+        <w:t xml:space="preserve"> </w:t>
+      </w:r>
+      <w:r>
+        <w:rPr>
+          <w:rStyle w:val="DecValTok"/>
+        </w:rPr>
+        <w:t xml:space="preserve">1000</w:t>
+      </w:r>
+      <w:r>
+        <w:rPr>
+          <w:rStyle w:val="NormalTok"/>
+        </w:rPr>
+        <w:t xml:space="preserve">))</w:t>
+      </w:r>
+      <w:r>
+        <w:br w:type="textWrapping"/>
+      </w:r>
+      <w:r>
+        <w:rPr>
+          <w:rStyle w:val="NormalTok"/>
+        </w:rPr>
+        <w:t xml:space="preserve">}</w:t>
+      </w:r>
+      <w:r>
+        <w:br w:type="textWrapping"/>
+      </w:r>
+      <w:r>
+        <w:rPr>
+          <w:rStyle w:val="CommentTok"/>
+        </w:rPr>
+        <w:t xml:space="preserve"># Mean and sd of each sample group.</w:t>
+      </w:r>
+      <w:r>
+        <w:br w:type="textWrapping"/>
+      </w:r>
+      <w:r>
+        <w:rPr>
+          <w:rStyle w:val="KeywordTok"/>
+        </w:rPr>
+        <w:t xml:space="preserve">mean</w:t>
+      </w:r>
+      <w:r>
+        <w:rPr>
+          <w:rStyle w:val="NormalTok"/>
+        </w:rPr>
+        <w:t xml:space="preserve">(vector_of_sample_means_</w:t>
+      </w:r>
+      <w:r>
+        <w:rPr>
+          <w:rStyle w:val="DecValTok"/>
+        </w:rPr>
+        <w:t xml:space="preserve">10</w:t>
+      </w:r>
+      <w:r>
+        <w:rPr>
+          <w:rStyle w:val="NormalTok"/>
+        </w:rPr>
+        <w:t xml:space="preserve">)</w:t>
+      </w:r>
+    </w:p>
+    <w:p>
+      <w:pPr>
+        <w:pStyle w:val="SourceCode"/>
+      </w:pPr>
+      <w:r>
+        <w:rPr>
+          <w:rStyle w:val="VerbatimChar"/>
+        </w:rPr>
+        <w:t xml:space="preserve">## [1] -10.66474</w:t>
+      </w:r>
+    </w:p>
+    <w:p>
+      <w:pPr>
+        <w:pStyle w:val="SourceCode"/>
+      </w:pPr>
+      <w:r>
+        <w:rPr>
+          <w:rStyle w:val="KeywordTok"/>
+        </w:rPr>
+        <w:t xml:space="preserve">sd</w:t>
+      </w:r>
+      <w:r>
+        <w:rPr>
+          <w:rStyle w:val="NormalTok"/>
+        </w:rPr>
+        <w:t xml:space="preserve">(vector_of_sample_means_</w:t>
+      </w:r>
+      <w:r>
+        <w:rPr>
+          <w:rStyle w:val="DecValTok"/>
+        </w:rPr>
+        <w:t xml:space="preserve">10</w:t>
+      </w:r>
+      <w:r>
+        <w:rPr>
+          <w:rStyle w:val="NormalTok"/>
+        </w:rPr>
+        <w:t xml:space="preserve">)</w:t>
+      </w:r>
+    </w:p>
+    <w:p>
+      <w:pPr>
+        <w:pStyle w:val="SourceCode"/>
+      </w:pPr>
+      <w:r>
+        <w:rPr>
+          <w:rStyle w:val="VerbatimChar"/>
+        </w:rPr>
+        <w:t xml:space="preserve">## [1] 227.3831</w:t>
+      </w:r>
+    </w:p>
+    <w:p>
+      <w:pPr>
+        <w:pStyle w:val="SourceCode"/>
+      </w:pPr>
+      <w:r>
+        <w:rPr>
+          <w:rStyle w:val="KeywordTok"/>
+        </w:rPr>
+        <w:t xml:space="preserve">mean</w:t>
+      </w:r>
+      <w:r>
+        <w:rPr>
+          <w:rStyle w:val="NormalTok"/>
+        </w:rPr>
+        <w:t xml:space="preserve">(vector_of_sample_means_</w:t>
+      </w:r>
+      <w:r>
+        <w:rPr>
+          <w:rStyle w:val="DecValTok"/>
+        </w:rPr>
+        <w:t xml:space="preserve">50</w:t>
+      </w:r>
+      <w:r>
+        <w:rPr>
+          <w:rStyle w:val="NormalTok"/>
+        </w:rPr>
+        <w:t xml:space="preserve">)</w:t>
+      </w:r>
+    </w:p>
+    <w:p>
+      <w:pPr>
+        <w:pStyle w:val="SourceCode"/>
+      </w:pPr>
+      <w:r>
+        <w:rPr>
+          <w:rStyle w:val="VerbatimChar"/>
+        </w:rPr>
+        <w:t xml:space="preserve">## [1] 0.07631917</w:t>
+      </w:r>
+    </w:p>
+    <w:p>
+      <w:pPr>
+        <w:pStyle w:val="SourceCode"/>
+      </w:pPr>
+      <w:r>
+        <w:rPr>
+          <w:rStyle w:val="KeywordTok"/>
+        </w:rPr>
+        <w:t xml:space="preserve">sd</w:t>
+      </w:r>
+      <w:r>
+        <w:rPr>
+          <w:rStyle w:val="NormalTok"/>
+        </w:rPr>
+        <w:t xml:space="preserve">(vector_of_sample_means_</w:t>
+      </w:r>
+      <w:r>
+        <w:rPr>
+          <w:rStyle w:val="DecValTok"/>
+        </w:rPr>
+        <w:t xml:space="preserve">50</w:t>
+      </w:r>
+      <w:r>
+        <w:rPr>
+          <w:rStyle w:val="NormalTok"/>
+        </w:rPr>
+        <w:t xml:space="preserve">)</w:t>
+      </w:r>
+    </w:p>
+    <w:p>
+      <w:pPr>
+        <w:pStyle w:val="SourceCode"/>
+      </w:pPr>
+      <w:r>
+        <w:rPr>
+          <w:rStyle w:val="VerbatimChar"/>
+        </w:rPr>
+        <w:t xml:space="preserve">## [1] 19.69005</w:t>
+      </w:r>
+    </w:p>
+    <w:p>
+      <w:pPr>
+        <w:pStyle w:val="SourceCode"/>
+      </w:pPr>
+      <w:r>
+        <w:rPr>
+          <w:rStyle w:val="KeywordTok"/>
+        </w:rPr>
+        <w:t xml:space="preserve">mean</w:t>
+      </w:r>
+      <w:r>
+        <w:rPr>
+          <w:rStyle w:val="NormalTok"/>
+        </w:rPr>
+        <w:t xml:space="preserve">(vector_of_sample_means_</w:t>
+      </w:r>
+      <w:r>
+        <w:rPr>
+          <w:rStyle w:val="DecValTok"/>
+        </w:rPr>
+        <w:t xml:space="preserve">100</w:t>
+      </w:r>
+      <w:r>
+        <w:rPr>
+          <w:rStyle w:val="NormalTok"/>
+        </w:rPr>
+        <w:t xml:space="preserve">)</w:t>
+      </w:r>
+    </w:p>
+    <w:p>
+      <w:pPr>
+        <w:pStyle w:val="SourceCode"/>
+      </w:pPr>
+      <w:r>
+        <w:rPr>
+          <w:rStyle w:val="VerbatimChar"/>
+        </w:rPr>
+        <w:t xml:space="preserve">## [1] -85.69958</w:t>
+      </w:r>
+    </w:p>
+    <w:p>
+      <w:pPr>
+        <w:pStyle w:val="SourceCode"/>
+      </w:pPr>
+      <w:r>
+        <w:rPr>
+          <w:rStyle w:val="KeywordTok"/>
+        </w:rPr>
+        <w:t xml:space="preserve">sd</w:t>
+      </w:r>
+      <w:r>
+        <w:rPr>
+          <w:rStyle w:val="NormalTok"/>
+        </w:rPr>
+        <w:t xml:space="preserve">(vector_of_sample_means_</w:t>
+      </w:r>
+      <w:r>
+        <w:rPr>
+          <w:rStyle w:val="DecValTok"/>
+        </w:rPr>
+        <w:t xml:space="preserve">100</w:t>
+      </w:r>
+      <w:r>
+        <w:rPr>
+          <w:rStyle w:val="NormalTok"/>
+        </w:rPr>
+        <w:t xml:space="preserve">)</w:t>
+      </w:r>
+    </w:p>
+    <w:p>
+      <w:pPr>
+        <w:pStyle w:val="SourceCode"/>
+      </w:pPr>
+      <w:r>
+        <w:rPr>
+          <w:rStyle w:val="VerbatimChar"/>
+        </w:rPr>
+        <w:t xml:space="preserve">## [1] 1916.714</w:t>
+      </w:r>
+    </w:p>
+    <w:p>
+      <w:pPr>
+        <w:pStyle w:val="SourceCode"/>
+      </w:pPr>
+      <w:r>
+        <w:rPr>
+          <w:rStyle w:val="KeywordTok"/>
+        </w:rPr>
+        <w:t xml:space="preserve">mean</w:t>
+      </w:r>
+      <w:r>
+        <w:rPr>
+          <w:rStyle w:val="NormalTok"/>
+        </w:rPr>
+        <w:t xml:space="preserve">(vector_of_sample_means_</w:t>
+      </w:r>
+      <w:r>
+        <w:rPr>
+          <w:rStyle w:val="DecValTok"/>
+        </w:rPr>
+        <w:t xml:space="preserve">1000</w:t>
+      </w:r>
+      <w:r>
+        <w:rPr>
+          <w:rStyle w:val="NormalTok"/>
+        </w:rPr>
+        <w:t xml:space="preserve">)</w:t>
+      </w:r>
+    </w:p>
+    <w:p>
+      <w:pPr>
+        <w:pStyle w:val="SourceCode"/>
+      </w:pPr>
+      <w:r>
+        <w:rPr>
+          <w:rStyle w:val="VerbatimChar"/>
+        </w:rPr>
+        <w:t xml:space="preserve">## [1] 0.5162534</w:t>
+      </w:r>
+    </w:p>
+    <w:p>
+      <w:pPr>
+        <w:pStyle w:val="SourceCode"/>
+      </w:pPr>
+      <w:r>
+        <w:rPr>
+          <w:rStyle w:val="KeywordTok"/>
+        </w:rPr>
+        <w:t xml:space="preserve">sd</w:t>
+      </w:r>
+      <w:r>
+        <w:rPr>
+          <w:rStyle w:val="NormalTok"/>
+        </w:rPr>
+        <w:t xml:space="preserve">(vector_of_sample_means_</w:t>
+      </w:r>
+      <w:r>
+        <w:rPr>
+          <w:rStyle w:val="DecValTok"/>
+        </w:rPr>
+        <w:t xml:space="preserve">1000</w:t>
+      </w:r>
+      <w:r>
+        <w:rPr>
+          <w:rStyle w:val="NormalTok"/>
+        </w:rPr>
+        <w:t xml:space="preserve">)</w:t>
+      </w:r>
+    </w:p>
+    <w:p>
+      <w:pPr>
+        <w:pStyle w:val="SourceCode"/>
+      </w:pPr>
+      <w:r>
+        <w:rPr>
+          <w:rStyle w:val="VerbatimChar"/>
+        </w:rPr>
+        <w:t xml:space="preserve">## [1] 9.971087</w:t>
+      </w:r>
+    </w:p>
+    <w:p>
+      <w:pPr>
+        <w:pStyle w:val="SourceCode"/>
+      </w:pPr>
+      <w:r>
+        <w:rPr>
+          <w:rStyle w:val="CommentTok"/>
+        </w:rPr>
+        <w:t xml:space="preserve"># Histograms of each sample group.</w:t>
+      </w:r>
+      <w:r>
+        <w:br w:type="textWrapping"/>
+      </w:r>
+      <w:r>
+        <w:rPr>
+          <w:rStyle w:val="KeywordTok"/>
+        </w:rPr>
+        <w:t xml:space="preserve">hist</w:t>
+      </w:r>
+      <w:r>
+        <w:rPr>
+          <w:rStyle w:val="NormalTok"/>
+        </w:rPr>
+        <w:t xml:space="preserve">(vector_of_sample_means_</w:t>
+      </w:r>
+      <w:r>
+        <w:rPr>
+          <w:rStyle w:val="DecValTok"/>
+        </w:rPr>
+        <w:t xml:space="preserve">10</w:t>
+      </w:r>
+      <w:r>
+        <w:rPr>
+          <w:rStyle w:val="NormalTok"/>
+        </w:rPr>
+        <w:t xml:space="preserve">, </w:t>
+      </w:r>
+      <w:r>
+        <w:rPr>
+          <w:rStyle w:val="DataTypeTok"/>
+        </w:rPr>
+        <w:t xml:space="preserve">main =</w:t>
+      </w:r>
+      <w:r>
+        <w:rPr>
+          <w:rStyle w:val="NormalTok"/>
+        </w:rPr>
+        <w:t xml:space="preserve"> </w:t>
       </w:r>
       <w:r>
         <w:rPr>
           <w:rStyle w:val="StringTok"/>
         </w:rPr>
-        <w:t xml:space="preserve">Biostatistical Methods 1</w:t>
-      </w:r>
-      <w:r>
-        <w:rPr>
-          <w:rStyle w:val="CharTok"/>
-        </w:rPr>
-        <w:t xml:space="preserve">\\</w:t>
+        <w:t xml:space="preserve">""</w:t>
+      </w:r>
+      <w:r>
+        <w:rPr>
+          <w:rStyle w:val="NormalTok"/>
+        </w:rPr>
+        <w:t xml:space="preserve">, </w:t>
+      </w:r>
+      <w:r>
+        <w:rPr>
+          <w:rStyle w:val="DataTypeTok"/>
+        </w:rPr>
+        <w:t xml:space="preserve">xlab =</w:t>
+      </w:r>
+      <w:r>
+        <w:rPr>
+          <w:rStyle w:val="NormalTok"/>
+        </w:rPr>
+        <w:t xml:space="preserve"> </w:t>
       </w:r>
       <w:r>
         <w:rPr>
           <w:rStyle w:val="StringTok"/>
         </w:rPr>
-        <w:t xml:space="preserve">Homework 1</w:t>
-      </w:r>
-      <w:r>
-        <w:rPr>
-          <w:rStyle w:val="CharTok"/>
-        </w:rPr>
-        <w:t xml:space="preserve">\\</w:t>
-      </w:r>
-      <w:r>
-        <w:rPr>
-          <w:rStyle w:val="StringTok"/>
-        </w:rPr>
-        <w:t xml:space="preserve">NAWS2014.csv"</w:t>
-      </w:r>
-      <w:r>
-        <w:rPr>
-          <w:rStyle w:val="NormalTok"/>
-        </w:rPr>
-        <w:t xml:space="preserve">)</w:t>
-      </w:r>
-    </w:p>
-    <w:p>
-      <w:pPr>
-        <w:pStyle w:val="Compact"/>
-        <w:numPr>
-          <w:numId w:val="1009"/>
-          <w:ilvl w:val="0"/>
-        </w:numPr>
-      </w:pPr>
-      <w:r>
-        <w:t xml:space="preserve">Plot a histogram of the A09 column, which asks how many years of school migrant farmers have completed.</w:t>
-      </w:r>
-    </w:p>
-    <w:p>
-      <w:pPr>
-        <w:pStyle w:val="SourceCode"/>
-      </w:pPr>
-      <w:r>
-        <w:rPr>
-          <w:rStyle w:val="KeywordTok"/>
-        </w:rPr>
-        <w:t xml:space="preserve">hist</w:t>
-      </w:r>
-      <w:r>
-        <w:rPr>
-          <w:rStyle w:val="NormalTok"/>
-        </w:rPr>
-        <w:t xml:space="preserve">(NAWS</w:t>
-      </w:r>
-      <w:r>
-        <w:rPr>
-          <w:rStyle w:val="OperatorTok"/>
-        </w:rPr>
-        <w:t xml:space="preserve">$</w:t>
-      </w:r>
-      <w:r>
-        <w:rPr>
-          <w:rStyle w:val="NormalTok"/>
-        </w:rPr>
-        <w:t xml:space="preserve">A09, </w:t>
-      </w:r>
-      <w:r>
-        <w:rPr>
-          <w:rStyle w:val="DataTypeTok"/>
-        </w:rPr>
-        <w:t xml:space="preserve">main =</w:t>
-      </w:r>
-      <w:r>
-        <w:rPr>
-          <w:rStyle w:val="NormalTok"/>
-        </w:rPr>
-        <w:t xml:space="preserve"> </w:t>
-      </w:r>
-      <w:r>
-        <w:rPr>
-          <w:rStyle w:val="StringTok"/>
-        </w:rPr>
-        <w:t xml:space="preserve">"Education of Migrant Farmers"</w:t>
-      </w:r>
-      <w:r>
-        <w:rPr>
-          <w:rStyle w:val="NormalTok"/>
-        </w:rPr>
-        <w:t xml:space="preserve">, </w:t>
-      </w:r>
-      <w:r>
-        <w:rPr>
-          <w:rStyle w:val="DataTypeTok"/>
-        </w:rPr>
-        <w:t xml:space="preserve">xlab =</w:t>
-      </w:r>
-      <w:r>
-        <w:rPr>
-          <w:rStyle w:val="NormalTok"/>
-        </w:rPr>
-        <w:t xml:space="preserve"> </w:t>
-      </w:r>
-      <w:r>
-        <w:rPr>
-          <w:rStyle w:val="StringTok"/>
-        </w:rPr>
-        <w:t xml:space="preserve">"Years of School Completed"</w:t>
+        <w:t xml:space="preserve">"Sampling Distribution of the Mean, n = 10"</w:t>
       </w:r>
       <w:r>
         <w:rPr>
@@ -5221,7 +6043,7 @@
               <a:graphicData uri="http://schemas.openxmlformats.org/drawingml/2006/picture">
                 <pic:pic>
                   <pic:nvPicPr>
-                    <pic:cNvPr descr="HW_1_files/figure-docx/unnamed-chunk-17-1.png" id="0" name="Picture"/>
+                    <pic:cNvPr descr="HW_1_files/figure-docx/unnamed-chunk-16-1.png" id="0" name="Picture"/>
                     <pic:cNvPicPr>
                       <a:picLocks noChangeArrowheads="1" noChangeAspect="1"/>
                     </pic:cNvPicPr>
@@ -5254,6 +6076,685 @@
         </w:drawing>
       </w:r>
     </w:p>
+    <w:p>
+      <w:pPr>
+        <w:pStyle w:val="SourceCode"/>
+      </w:pPr>
+      <w:r>
+        <w:rPr>
+          <w:rStyle w:val="KeywordTok"/>
+        </w:rPr>
+        <w:t xml:space="preserve">hist</w:t>
+      </w:r>
+      <w:r>
+        <w:rPr>
+          <w:rStyle w:val="NormalTok"/>
+        </w:rPr>
+        <w:t xml:space="preserve">(vector_of_sample_means_</w:t>
+      </w:r>
+      <w:r>
+        <w:rPr>
+          <w:rStyle w:val="DecValTok"/>
+        </w:rPr>
+        <w:t xml:space="preserve">50</w:t>
+      </w:r>
+      <w:r>
+        <w:rPr>
+          <w:rStyle w:val="NormalTok"/>
+        </w:rPr>
+        <w:t xml:space="preserve">, </w:t>
+      </w:r>
+      <w:r>
+        <w:rPr>
+          <w:rStyle w:val="DataTypeTok"/>
+        </w:rPr>
+        <w:t xml:space="preserve">main =</w:t>
+      </w:r>
+      <w:r>
+        <w:rPr>
+          <w:rStyle w:val="NormalTok"/>
+        </w:rPr>
+        <w:t xml:space="preserve"> </w:t>
+      </w:r>
+      <w:r>
+        <w:rPr>
+          <w:rStyle w:val="StringTok"/>
+        </w:rPr>
+        <w:t xml:space="preserve">""</w:t>
+      </w:r>
+      <w:r>
+        <w:rPr>
+          <w:rStyle w:val="NormalTok"/>
+        </w:rPr>
+        <w:t xml:space="preserve">, </w:t>
+      </w:r>
+      <w:r>
+        <w:rPr>
+          <w:rStyle w:val="DataTypeTok"/>
+        </w:rPr>
+        <w:t xml:space="preserve">xlab =</w:t>
+      </w:r>
+      <w:r>
+        <w:rPr>
+          <w:rStyle w:val="NormalTok"/>
+        </w:rPr>
+        <w:t xml:space="preserve"> </w:t>
+      </w:r>
+      <w:r>
+        <w:rPr>
+          <w:rStyle w:val="StringTok"/>
+        </w:rPr>
+        <w:t xml:space="preserve">"Sampling Distribution of the Mean, n = 50"</w:t>
+      </w:r>
+      <w:r>
+        <w:rPr>
+          <w:rStyle w:val="NormalTok"/>
+        </w:rPr>
+        <w:t xml:space="preserve">)</w:t>
+      </w:r>
+    </w:p>
+    <w:p>
+      <w:pPr>
+        <w:pStyle w:val="FirstParagraph"/>
+      </w:pPr>
+      <w:r>
+        <w:drawing>
+          <wp:inline>
+            <wp:extent cx="4620126" cy="3696101"/>
+            <wp:effectExtent b="0" l="0" r="0" t="0"/>
+            <wp:docPr descr="" title="" id="1" name="Picture"/>
+            <a:graphic>
+              <a:graphicData uri="http://schemas.openxmlformats.org/drawingml/2006/picture">
+                <pic:pic>
+                  <pic:nvPicPr>
+                    <pic:cNvPr descr="HW_1_files/figure-docx/unnamed-chunk-16-2.png" id="0" name="Picture"/>
+                    <pic:cNvPicPr>
+                      <a:picLocks noChangeArrowheads="1" noChangeAspect="1"/>
+                    </pic:cNvPicPr>
+                  </pic:nvPicPr>
+                  <pic:blipFill>
+                    <a:blip r:embed="rId46"/>
+                    <a:stretch>
+                      <a:fillRect/>
+                    </a:stretch>
+                  </pic:blipFill>
+                  <pic:spPr bwMode="auto">
+                    <a:xfrm>
+                      <a:off x="0" y="0"/>
+                      <a:ext cx="4620126" cy="3696101"/>
+                    </a:xfrm>
+                    <a:prstGeom prst="rect">
+                      <a:avLst/>
+                    </a:prstGeom>
+                    <a:noFill/>
+                    <a:ln w="9525">
+                      <a:noFill/>
+                      <a:headEnd/>
+                      <a:tailEnd/>
+                    </a:ln>
+                  </pic:spPr>
+                </pic:pic>
+              </a:graphicData>
+            </a:graphic>
+          </wp:inline>
+        </w:drawing>
+      </w:r>
+    </w:p>
+    <w:p>
+      <w:pPr>
+        <w:pStyle w:val="SourceCode"/>
+      </w:pPr>
+      <w:r>
+        <w:rPr>
+          <w:rStyle w:val="KeywordTok"/>
+        </w:rPr>
+        <w:t xml:space="preserve">hist</w:t>
+      </w:r>
+      <w:r>
+        <w:rPr>
+          <w:rStyle w:val="NormalTok"/>
+        </w:rPr>
+        <w:t xml:space="preserve">(vector_of_sample_means_</w:t>
+      </w:r>
+      <w:r>
+        <w:rPr>
+          <w:rStyle w:val="DecValTok"/>
+        </w:rPr>
+        <w:t xml:space="preserve">100</w:t>
+      </w:r>
+      <w:r>
+        <w:rPr>
+          <w:rStyle w:val="NormalTok"/>
+        </w:rPr>
+        <w:t xml:space="preserve">, </w:t>
+      </w:r>
+      <w:r>
+        <w:rPr>
+          <w:rStyle w:val="DataTypeTok"/>
+        </w:rPr>
+        <w:t xml:space="preserve">main =</w:t>
+      </w:r>
+      <w:r>
+        <w:rPr>
+          <w:rStyle w:val="NormalTok"/>
+        </w:rPr>
+        <w:t xml:space="preserve"> </w:t>
+      </w:r>
+      <w:r>
+        <w:rPr>
+          <w:rStyle w:val="StringTok"/>
+        </w:rPr>
+        <w:t xml:space="preserve">""</w:t>
+      </w:r>
+      <w:r>
+        <w:rPr>
+          <w:rStyle w:val="NormalTok"/>
+        </w:rPr>
+        <w:t xml:space="preserve">, </w:t>
+      </w:r>
+      <w:r>
+        <w:rPr>
+          <w:rStyle w:val="DataTypeTok"/>
+        </w:rPr>
+        <w:t xml:space="preserve">xlab =</w:t>
+      </w:r>
+      <w:r>
+        <w:rPr>
+          <w:rStyle w:val="NormalTok"/>
+        </w:rPr>
+        <w:t xml:space="preserve"> </w:t>
+      </w:r>
+      <w:r>
+        <w:rPr>
+          <w:rStyle w:val="StringTok"/>
+        </w:rPr>
+        <w:t xml:space="preserve">"Sampling Distribution of the Mean, n = 100"</w:t>
+      </w:r>
+      <w:r>
+        <w:rPr>
+          <w:rStyle w:val="NormalTok"/>
+        </w:rPr>
+        <w:t xml:space="preserve">)</w:t>
+      </w:r>
+    </w:p>
+    <w:p>
+      <w:pPr>
+        <w:pStyle w:val="FirstParagraph"/>
+      </w:pPr>
+      <w:r>
+        <w:drawing>
+          <wp:inline>
+            <wp:extent cx="4620126" cy="3696101"/>
+            <wp:effectExtent b="0" l="0" r="0" t="0"/>
+            <wp:docPr descr="" title="" id="1" name="Picture"/>
+            <a:graphic>
+              <a:graphicData uri="http://schemas.openxmlformats.org/drawingml/2006/picture">
+                <pic:pic>
+                  <pic:nvPicPr>
+                    <pic:cNvPr descr="HW_1_files/figure-docx/unnamed-chunk-16-3.png" id="0" name="Picture"/>
+                    <pic:cNvPicPr>
+                      <a:picLocks noChangeArrowheads="1" noChangeAspect="1"/>
+                    </pic:cNvPicPr>
+                  </pic:nvPicPr>
+                  <pic:blipFill>
+                    <a:blip r:embed="rId47"/>
+                    <a:stretch>
+                      <a:fillRect/>
+                    </a:stretch>
+                  </pic:blipFill>
+                  <pic:spPr bwMode="auto">
+                    <a:xfrm>
+                      <a:off x="0" y="0"/>
+                      <a:ext cx="4620126" cy="3696101"/>
+                    </a:xfrm>
+                    <a:prstGeom prst="rect">
+                      <a:avLst/>
+                    </a:prstGeom>
+                    <a:noFill/>
+                    <a:ln w="9525">
+                      <a:noFill/>
+                      <a:headEnd/>
+                      <a:tailEnd/>
+                    </a:ln>
+                  </pic:spPr>
+                </pic:pic>
+              </a:graphicData>
+            </a:graphic>
+          </wp:inline>
+        </w:drawing>
+      </w:r>
+    </w:p>
+    <w:p>
+      <w:pPr>
+        <w:pStyle w:val="SourceCode"/>
+      </w:pPr>
+      <w:r>
+        <w:rPr>
+          <w:rStyle w:val="KeywordTok"/>
+        </w:rPr>
+        <w:t xml:space="preserve">hist</w:t>
+      </w:r>
+      <w:r>
+        <w:rPr>
+          <w:rStyle w:val="NormalTok"/>
+        </w:rPr>
+        <w:t xml:space="preserve">(vector_of_sample_means_</w:t>
+      </w:r>
+      <w:r>
+        <w:rPr>
+          <w:rStyle w:val="DecValTok"/>
+        </w:rPr>
+        <w:t xml:space="preserve">1000</w:t>
+      </w:r>
+      <w:r>
+        <w:rPr>
+          <w:rStyle w:val="NormalTok"/>
+        </w:rPr>
+        <w:t xml:space="preserve">, </w:t>
+      </w:r>
+      <w:r>
+        <w:rPr>
+          <w:rStyle w:val="DataTypeTok"/>
+        </w:rPr>
+        <w:t xml:space="preserve">main =</w:t>
+      </w:r>
+      <w:r>
+        <w:rPr>
+          <w:rStyle w:val="NormalTok"/>
+        </w:rPr>
+        <w:t xml:space="preserve"> </w:t>
+      </w:r>
+      <w:r>
+        <w:rPr>
+          <w:rStyle w:val="StringTok"/>
+        </w:rPr>
+        <w:t xml:space="preserve">""</w:t>
+      </w:r>
+      <w:r>
+        <w:rPr>
+          <w:rStyle w:val="NormalTok"/>
+        </w:rPr>
+        <w:t xml:space="preserve">, </w:t>
+      </w:r>
+      <w:r>
+        <w:rPr>
+          <w:rStyle w:val="DataTypeTok"/>
+        </w:rPr>
+        <w:t xml:space="preserve">xlab =</w:t>
+      </w:r>
+      <w:r>
+        <w:rPr>
+          <w:rStyle w:val="NormalTok"/>
+        </w:rPr>
+        <w:t xml:space="preserve"> </w:t>
+      </w:r>
+      <w:r>
+        <w:rPr>
+          <w:rStyle w:val="StringTok"/>
+        </w:rPr>
+        <w:t xml:space="preserve">"Sampling Distribution of the Mean, n = 1000"</w:t>
+      </w:r>
+      <w:r>
+        <w:rPr>
+          <w:rStyle w:val="NormalTok"/>
+        </w:rPr>
+        <w:t xml:space="preserve">)</w:t>
+      </w:r>
+    </w:p>
+    <w:p>
+      <w:pPr>
+        <w:pStyle w:val="FirstParagraph"/>
+      </w:pPr>
+      <w:r>
+        <w:drawing>
+          <wp:inline>
+            <wp:extent cx="4620126" cy="3696101"/>
+            <wp:effectExtent b="0" l="0" r="0" t="0"/>
+            <wp:docPr descr="" title="" id="1" name="Picture"/>
+            <a:graphic>
+              <a:graphicData uri="http://schemas.openxmlformats.org/drawingml/2006/picture">
+                <pic:pic>
+                  <pic:nvPicPr>
+                    <pic:cNvPr descr="HW_1_files/figure-docx/unnamed-chunk-16-4.png" id="0" name="Picture"/>
+                    <pic:cNvPicPr>
+                      <a:picLocks noChangeArrowheads="1" noChangeAspect="1"/>
+                    </pic:cNvPicPr>
+                  </pic:nvPicPr>
+                  <pic:blipFill>
+                    <a:blip r:embed="rId48"/>
+                    <a:stretch>
+                      <a:fillRect/>
+                    </a:stretch>
+                  </pic:blipFill>
+                  <pic:spPr bwMode="auto">
+                    <a:xfrm>
+                      <a:off x="0" y="0"/>
+                      <a:ext cx="4620126" cy="3696101"/>
+                    </a:xfrm>
+                    <a:prstGeom prst="rect">
+                      <a:avLst/>
+                    </a:prstGeom>
+                    <a:noFill/>
+                    <a:ln w="9525">
+                      <a:noFill/>
+                      <a:headEnd/>
+                      <a:tailEnd/>
+                    </a:ln>
+                  </pic:spPr>
+                </pic:pic>
+              </a:graphicData>
+            </a:graphic>
+          </wp:inline>
+        </w:drawing>
+      </w:r>
+    </w:p>
+    <w:p>
+      <w:pPr>
+        <w:pStyle w:val="Heading2"/>
+      </w:pPr>
+      <w:bookmarkStart w:id="49" w:name="exercise-6"/>
+      <w:bookmarkEnd w:id="49"/>
+      <w:r>
+        <w:t xml:space="preserve">Exercise 6</w:t>
+      </w:r>
+    </w:p>
+    <w:p>
+      <w:pPr>
+        <w:pStyle w:val="Compact"/>
+        <w:numPr>
+          <w:numId w:val="1008"/>
+          <w:ilvl w:val="0"/>
+        </w:numPr>
+      </w:pPr>
+      <w:r>
+        <w:t xml:space="preserve">Read NAWS2014.csv from the Canvas site into R with the name NAWS.</w:t>
+      </w:r>
+    </w:p>
+    <w:p>
+      <w:pPr>
+        <w:pStyle w:val="SourceCode"/>
+      </w:pPr>
+      <w:r>
+        <w:rPr>
+          <w:rStyle w:val="NormalTok"/>
+        </w:rPr>
+        <w:t xml:space="preserve">NAWS &lt;-</w:t>
+      </w:r>
+      <w:r>
+        <w:rPr>
+          <w:rStyle w:val="StringTok"/>
+        </w:rPr>
+        <w:t xml:space="preserve"> </w:t>
+      </w:r>
+      <w:r>
+        <w:rPr>
+          <w:rStyle w:val="KeywordTok"/>
+        </w:rPr>
+        <w:t xml:space="preserve">read.csv</w:t>
+      </w:r>
+      <w:r>
+        <w:rPr>
+          <w:rStyle w:val="NormalTok"/>
+        </w:rPr>
+        <w:t xml:space="preserve">(</w:t>
+      </w:r>
+      <w:r>
+        <w:rPr>
+          <w:rStyle w:val="StringTok"/>
+        </w:rPr>
+        <w:t xml:space="preserve">"C:</w:t>
+      </w:r>
+      <w:r>
+        <w:rPr>
+          <w:rStyle w:val="CharTok"/>
+        </w:rPr>
+        <w:t xml:space="preserve">\\</w:t>
+      </w:r>
+      <w:r>
+        <w:rPr>
+          <w:rStyle w:val="StringTok"/>
+        </w:rPr>
+        <w:t xml:space="preserve">Users</w:t>
+      </w:r>
+      <w:r>
+        <w:rPr>
+          <w:rStyle w:val="CharTok"/>
+        </w:rPr>
+        <w:t xml:space="preserve">\\</w:t>
+      </w:r>
+      <w:r>
+        <w:rPr>
+          <w:rStyle w:val="StringTok"/>
+        </w:rPr>
+        <w:t xml:space="preserve">timbv</w:t>
+      </w:r>
+      <w:r>
+        <w:rPr>
+          <w:rStyle w:val="CharTok"/>
+        </w:rPr>
+        <w:t xml:space="preserve">\\</w:t>
+      </w:r>
+      <w:r>
+        <w:rPr>
+          <w:rStyle w:val="StringTok"/>
+        </w:rPr>
+        <w:t xml:space="preserve">Documents</w:t>
+      </w:r>
+      <w:r>
+        <w:rPr>
+          <w:rStyle w:val="CharTok"/>
+        </w:rPr>
+        <w:t xml:space="preserve">\\</w:t>
+      </w:r>
+      <w:r>
+        <w:rPr>
+          <w:rStyle w:val="StringTok"/>
+        </w:rPr>
+        <w:t xml:space="preserve">School</w:t>
+      </w:r>
+      <w:r>
+        <w:rPr>
+          <w:rStyle w:val="CharTok"/>
+        </w:rPr>
+        <w:t xml:space="preserve">\\</w:t>
+      </w:r>
+      <w:r>
+        <w:rPr>
+          <w:rStyle w:val="StringTok"/>
+        </w:rPr>
+        <w:t xml:space="preserve">UC Denver</w:t>
+      </w:r>
+      <w:r>
+        <w:rPr>
+          <w:rStyle w:val="CharTok"/>
+        </w:rPr>
+        <w:t xml:space="preserve">\\</w:t>
+      </w:r>
+      <w:r>
+        <w:rPr>
+          <w:rStyle w:val="StringTok"/>
+        </w:rPr>
+        <w:t xml:space="preserve">Biostatistics</w:t>
+      </w:r>
+      <w:r>
+        <w:rPr>
+          <w:rStyle w:val="CharTok"/>
+        </w:rPr>
+        <w:t xml:space="preserve">\\</w:t>
+      </w:r>
+      <w:r>
+        <w:rPr>
+          <w:rStyle w:val="StringTok"/>
+        </w:rPr>
+        <w:t xml:space="preserve">Biostatistical Methods 1</w:t>
+      </w:r>
+      <w:r>
+        <w:rPr>
+          <w:rStyle w:val="CharTok"/>
+        </w:rPr>
+        <w:t xml:space="preserve">\\</w:t>
+      </w:r>
+      <w:r>
+        <w:rPr>
+          <w:rStyle w:val="StringTok"/>
+        </w:rPr>
+        <w:t xml:space="preserve">Homework 1</w:t>
+      </w:r>
+      <w:r>
+        <w:rPr>
+          <w:rStyle w:val="CharTok"/>
+        </w:rPr>
+        <w:t xml:space="preserve">\\</w:t>
+      </w:r>
+      <w:r>
+        <w:rPr>
+          <w:rStyle w:val="StringTok"/>
+        </w:rPr>
+        <w:t xml:space="preserve">NAWS2014.csv"</w:t>
+      </w:r>
+      <w:r>
+        <w:rPr>
+          <w:rStyle w:val="NormalTok"/>
+        </w:rPr>
+        <w:t xml:space="preserve">)</w:t>
+      </w:r>
+    </w:p>
+    <w:p>
+      <w:pPr>
+        <w:pStyle w:val="Compact"/>
+        <w:numPr>
+          <w:numId w:val="1009"/>
+          <w:ilvl w:val="0"/>
+        </w:numPr>
+      </w:pPr>
+      <w:r>
+        <w:t xml:space="preserve">Plot a histogram of the A09 column, which asks how many years of school migrant farmers have completed.</w:t>
+      </w:r>
+    </w:p>
+    <w:p>
+      <w:pPr>
+        <w:pStyle w:val="SourceCode"/>
+      </w:pPr>
+      <w:r>
+        <w:rPr>
+          <w:rStyle w:val="KeywordTok"/>
+        </w:rPr>
+        <w:t xml:space="preserve">hist</w:t>
+      </w:r>
+      <w:r>
+        <w:rPr>
+          <w:rStyle w:val="NormalTok"/>
+        </w:rPr>
+        <w:t xml:space="preserve">(NAWS</w:t>
+      </w:r>
+      <w:r>
+        <w:rPr>
+          <w:rStyle w:val="OperatorTok"/>
+        </w:rPr>
+        <w:t xml:space="preserve">$</w:t>
+      </w:r>
+      <w:r>
+        <w:rPr>
+          <w:rStyle w:val="NormalTok"/>
+        </w:rPr>
+        <w:t xml:space="preserve">A09, </w:t>
+      </w:r>
+      <w:r>
+        <w:rPr>
+          <w:rStyle w:val="DataTypeTok"/>
+        </w:rPr>
+        <w:t xml:space="preserve">main =</w:t>
+      </w:r>
+      <w:r>
+        <w:rPr>
+          <w:rStyle w:val="NormalTok"/>
+        </w:rPr>
+        <w:t xml:space="preserve"> </w:t>
+      </w:r>
+      <w:r>
+        <w:rPr>
+          <w:rStyle w:val="StringTok"/>
+        </w:rPr>
+        <w:t xml:space="preserve">"Education of Migrant Farmers"</w:t>
+      </w:r>
+      <w:r>
+        <w:rPr>
+          <w:rStyle w:val="NormalTok"/>
+        </w:rPr>
+        <w:t xml:space="preserve">, </w:t>
+      </w:r>
+      <w:r>
+        <w:rPr>
+          <w:rStyle w:val="DataTypeTok"/>
+        </w:rPr>
+        <w:t xml:space="preserve">xlab =</w:t>
+      </w:r>
+      <w:r>
+        <w:rPr>
+          <w:rStyle w:val="NormalTok"/>
+        </w:rPr>
+        <w:t xml:space="preserve"> </w:t>
+      </w:r>
+      <w:r>
+        <w:rPr>
+          <w:rStyle w:val="StringTok"/>
+        </w:rPr>
+        <w:t xml:space="preserve">"Years of School Completed"</w:t>
+      </w:r>
+      <w:r>
+        <w:rPr>
+          <w:rStyle w:val="NormalTok"/>
+        </w:rPr>
+        <w:t xml:space="preserve">)</w:t>
+      </w:r>
+    </w:p>
+    <w:p>
+      <w:pPr>
+        <w:pStyle w:val="FirstParagraph"/>
+      </w:pPr>
+      <w:r>
+        <w:drawing>
+          <wp:inline>
+            <wp:extent cx="4620126" cy="3696101"/>
+            <wp:effectExtent b="0" l="0" r="0" t="0"/>
+            <wp:docPr descr="" title="" id="1" name="Picture"/>
+            <a:graphic>
+              <a:graphicData uri="http://schemas.openxmlformats.org/drawingml/2006/picture">
+                <pic:pic>
+                  <pic:nvPicPr>
+                    <pic:cNvPr descr="HW_1_files/figure-docx/unnamed-chunk-18-1.png" id="0" name="Picture"/>
+                    <pic:cNvPicPr>
+                      <a:picLocks noChangeArrowheads="1" noChangeAspect="1"/>
+                    </pic:cNvPicPr>
+                  </pic:nvPicPr>
+                  <pic:blipFill>
+                    <a:blip r:embed="rId50"/>
+                    <a:stretch>
+                      <a:fillRect/>
+                    </a:stretch>
+                  </pic:blipFill>
+                  <pic:spPr bwMode="auto">
+                    <a:xfrm>
+                      <a:off x="0" y="0"/>
+                      <a:ext cx="4620126" cy="3696101"/>
+                    </a:xfrm>
+                    <a:prstGeom prst="rect">
+                      <a:avLst/>
+                    </a:prstGeom>
+                    <a:noFill/>
+                    <a:ln w="9525">
+                      <a:noFill/>
+                      <a:headEnd/>
+                      <a:tailEnd/>
+                    </a:ln>
+                  </pic:spPr>
+                </pic:pic>
+              </a:graphicData>
+            </a:graphic>
+          </wp:inline>
+        </w:drawing>
+      </w:r>
+    </w:p>
     <w:sectPr/>
   </w:body>
 </w:document>
@@ -5362,7 +6863,7 @@
     </w:lvl>
   </w:abstractNum>
   <w:abstractNum w:abstractNumId="990">
-    <w:nsid w:val="d601c7bb"/>
+    <w:nsid w:val="7cf61603"/>
     <w:multiLevelType w:val="multilevel"/>
     <w:lvl w:ilvl="0">
       <w:numFmt w:val="bullet"/>
@@ -5443,7 +6944,7 @@
     </w:lvl>
   </w:abstractNum>
   <w:abstractNum w:abstractNumId="99711">
-    <w:nsid w:val="2d5e4252"/>
+    <w:nsid w:val="91625a22"/>
     <w:multiLevelType w:val="multilevel"/>
     <w:lvl w:ilvl="0">
       <w:start w:val="1"/>
@@ -5531,7 +7032,7 @@
     </w:lvl>
   </w:abstractNum>
   <w:abstractNum w:abstractNumId="99712">
-    <w:nsid w:val="43b0298c"/>
+    <w:nsid w:val="9c167935"/>
     <w:multiLevelType w:val="multilevel"/>
     <w:lvl w:ilvl="0">
       <w:start w:val="2"/>
@@ -5619,7 +7120,7 @@
     </w:lvl>
   </w:abstractNum>
   <w:abstractNum w:abstractNumId="99713">
-    <w:nsid w:val="400aa8b7"/>
+    <w:nsid w:val="19f16d3d"/>
     <w:multiLevelType w:val="multilevel"/>
     <w:lvl w:ilvl="0">
       <w:start w:val="3"/>
@@ -5707,7 +7208,7 @@
     </w:lvl>
   </w:abstractNum>
   <w:abstractNum w:abstractNumId="99714">
-    <w:nsid w:val="1daa4934"/>
+    <w:nsid w:val="b1ab428c"/>
     <w:multiLevelType w:val="multilevel"/>
     <w:lvl w:ilvl="0">
       <w:start w:val="4"/>
@@ -5795,7 +7296,7 @@
     </w:lvl>
   </w:abstractNum>
   <w:abstractNum w:abstractNumId="99715">
-    <w:nsid w:val="bdbc2862"/>
+    <w:nsid w:val="5eecb6e3"/>
     <w:multiLevelType w:val="multilevel"/>
     <w:lvl w:ilvl="0">
       <w:start w:val="5"/>

</xml_diff>